<commit_message>
did references hehe might delete later
</commit_message>
<xml_diff>
--- a/Documents/FInal Presentation/Links for References.docx
+++ b/Documents/FInal Presentation/Links for References.docx
@@ -8,23 +8,277 @@
       </w:r>
     </w:p>
     <w:p>
-      <w:hyperlink r:id="rId4" w:history="1">
-        <w:r>
-          <w:rPr>
-            <w:rStyle w:val="Hyperlink"/>
-          </w:rPr>
-          <w:t>https://isocpp.org/std/the-standard</w:t>
-        </w:r>
-      </w:hyperlink>
+      <w:r>
+        <w:fldChar w:fldCharType="begin"/>
+      </w:r>
+      <w:r>
+        <w:instrText xml:space="preserve"> ADDIN ZOTERO_ITEM CSL_CITATION {"citationID":"n5As0Gea","properties":{"formattedCitation":"[1]","plainCitation":"[1]","noteIndex":0},"citationItems":[{"id":151,"uris":["http://zotero.org/users/15156901/items/PIYRH2P8"],"itemData":{"id":151,"type":"article-journal","abstract":"Philips Semiconductors (now NXP Semiconductors) developed a simple bidirectional 2-wire bus for efficient inter-IC control, called the Inter-IC or I2Cbus. Only two bus lines are required: a serial data line (SDA) and a serial clock line (SCL). Serial, 8-bit oriented, bidirectional data transfers can be made at up to 100 kbit/s in Standard-mode, up to 400 kbit/s in Fast-mode, up to 1 Mbit/s in Fast-mode Plus (Fm+), or up to 3.4 Mbit/s in High-speed mode. Ultra Fast-mode is a unidirectional mode with data transfers of up to 5 Mbit/s.","language":"en","source":"Zotero","title":"I2C-bus specification and user manual","volume":"2021","issued":{"date-parts":[["2021"]]}}}],"schema":"https://github.com/citation-style-language/schema/raw/master/csl-citation.json"} </w:instrText>
+      </w:r>
+      <w:r>
+        <w:fldChar w:fldCharType="separate"/>
+      </w:r>
+      <w:r>
+        <w:rPr>
+          <w:rFonts w:ascii="Calibri" w:hAnsi="Calibri" w:cs="Calibri"/>
+        </w:rPr>
+        <w:t>[1]</w:t>
+      </w:r>
+      <w:r>
+        <w:fldChar w:fldCharType="end"/>
+      </w:r>
     </w:p>
-    <w:p/>
-    <w:p/>
     <w:p>
       <w:r>
+        <w:fldChar w:fldCharType="begin"/>
+      </w:r>
+      <w:r>
+        <w:instrText xml:space="preserve"> ADDIN ZOTERO_ITEM CSL_CITATION {"citationID":"EWFwpei9","properties":{"formattedCitation":"[2]","plainCitation":"[2]","noteIndex":0},"citationItems":[{"id":103,"uris":["http://zotero.org/users/15156901/items/F6FQJMSB"],"itemData":{"id":103,"type":"webpage","title":"The Standard : Standard C++","URL":"https://isocpp.org/std/the-standard","accessed":{"date-parts":[["2024",11,24]]}}}],"schema":"https://github.com/citation-style-language/schema/raw/master/csl-citation.json"} </w:instrText>
+      </w:r>
+      <w:r>
+        <w:fldChar w:fldCharType="separate"/>
+      </w:r>
+      <w:r>
+        <w:rPr>
+          <w:rFonts w:ascii="Calibri" w:hAnsi="Calibri" w:cs="Calibri"/>
+        </w:rPr>
+        <w:t>[2]</w:t>
+      </w:r>
+      <w:r>
+        <w:fldChar w:fldCharType="end"/>
+      </w:r>
+    </w:p>
+    <w:p>
+      <w:r>
+        <w:fldChar w:fldCharType="begin"/>
+      </w:r>
+      <w:r>
+        <w:instrText xml:space="preserve"> ADDIN ZOTERO_ITEM CSL_CITATION {"citationID":"5MGmcXky","properties":{"formattedCitation":"[3]","plainCitation":"[3]","noteIndex":0},"citationItems":[{"id":153,"uris":["http://zotero.org/users/15156901/items/JGZST9KU"],"itemData":{"id":153,"type":"webpage","container-title":"IEEE Standards Association","language":"en","title":"IEEE Standards Association","URL":"https://standards.ieee.org/ieee/802.11n/3952/","accessed":{"date-parts":[["2024",12,3]]}}}],"schema":"https://github.com/citation-style-language/schema/raw/master/csl-citation.json"} </w:instrText>
+      </w:r>
+      <w:r>
+        <w:fldChar w:fldCharType="separate"/>
+      </w:r>
+      <w:r>
+        <w:rPr>
+          <w:rFonts w:ascii="Calibri" w:hAnsi="Calibri" w:cs="Calibri"/>
+        </w:rPr>
+        <w:t>[3]</w:t>
+      </w:r>
+      <w:r>
+        <w:fldChar w:fldCharType="end"/>
+      </w:r>
+    </w:p>
+    <w:p>
+      <w:r>
+        <w:fldChar w:fldCharType="begin"/>
+      </w:r>
+      <w:r>
+        <w:instrText xml:space="preserve"> ADDIN ZOTERO_ITEM CSL_CITATION {"citationID":"C1tFtpsQ","properties":{"formattedCitation":"[4]","plainCitation":"[4]","noteIndex":0},"citationItems":[{"id":155,"uris":["http://zotero.org/users/15156901/items/VYWWP3JF"],"itemData":{"id":155,"type":"dataset","license":"espressif","title":"ESP32-S3-WROOM-1  ESP32-S3-WROOM-1U  Datasheet Version 1.4","URL":"https://www.espressif.com/sites/default/files/documentation/esp32-s3-wroom-1_wroom-1u_datasheet_en.pdf","accessed":{"date-parts":[["2024",12,3]]}}}],"schema":"https://github.com/citation-style-language/schema/raw/master/csl-citation.json"} </w:instrText>
+      </w:r>
+      <w:r>
+        <w:fldChar w:fldCharType="separate"/>
+      </w:r>
+      <w:r>
+        <w:rPr>
+          <w:rFonts w:ascii="Calibri" w:hAnsi="Calibri" w:cs="Calibri"/>
+        </w:rPr>
+        <w:t>[4]</w:t>
+      </w:r>
+      <w:r>
+        <w:fldChar w:fldCharType="end"/>
+      </w:r>
+    </w:p>
+    <w:p>
+      <w:r>
+        <w:fldChar w:fldCharType="begin"/>
+      </w:r>
+      <w:r>
+        <w:instrText xml:space="preserve"> ADDIN ZOTERO_ITEM CSL_CITATION {"citationID":"eLiSAceu","properties":{"formattedCitation":"[5]","plainCitation":"[5]","noteIndex":0},"citationItems":[{"id":157,"uris":["http://zotero.org/users/15156901/items/329AE7LS"],"itemData":{"id":157,"type":"dataset","license":"© 2023 CEVA, Inc.","title":"BNO08X Data Sheet","URL":"https://www.mouser.com/datasheet/2/1480/BNO080_085_Datasheet-3196201.pdf","version":"Revision 1.17","accessed":{"date-parts":[["2024",12,3]]},"issued":{"date-parts":[["2023"]]}}}],"schema":"https://github.com/citation-style-language/schema/raw/master/csl-citation.json"} </w:instrText>
+      </w:r>
+      <w:r>
+        <w:fldChar w:fldCharType="separate"/>
+      </w:r>
+      <w:r>
+        <w:rPr>
+          <w:rFonts w:ascii="Calibri" w:hAnsi="Calibri" w:cs="Calibri"/>
+        </w:rPr>
+        <w:t>[5]</w:t>
+      </w:r>
+      <w:r>
+        <w:fldChar w:fldCharType="end"/>
+      </w:r>
+    </w:p>
+    <w:p>
+      <w:r>
         <w:br w:type="page"/>
       </w:r>
     </w:p>
-    <w:p/>
+    <w:p>
+      <w:pPr>
+        <w:pStyle w:val="Bibliography"/>
+        <w:rPr>
+          <w:rFonts w:ascii="Calibri" w:hAnsi="Calibri" w:cs="Calibri"/>
+          <w:kern w:val="0"/>
+        </w:rPr>
+      </w:pPr>
+      <w:r>
+        <w:lastRenderedPageBreak/>
+        <w:fldChar w:fldCharType="begin"/>
+      </w:r>
+      <w:r>
+        <w:instrText xml:space="preserve"> ADDIN ZOTERO_BIBL {"uncited":[],"omitted":[],"custom":[]} CSL_BIBLIOGRAPHY </w:instrText>
+      </w:r>
+      <w:r>
+        <w:fldChar w:fldCharType="separate"/>
+      </w:r>
+      <w:r>
+        <w:rPr>
+          <w:rFonts w:ascii="Calibri" w:hAnsi="Calibri" w:cs="Calibri"/>
+          <w:kern w:val="0"/>
+        </w:rPr>
+        <w:t>[1]</w:t>
+      </w:r>
+      <w:r>
+        <w:rPr>
+          <w:rFonts w:ascii="Calibri" w:hAnsi="Calibri" w:cs="Calibri"/>
+          <w:kern w:val="0"/>
+        </w:rPr>
+        <w:tab/>
+        <w:t>“I2C-bus specification and user manual,” vol. 2021, 2021.</w:t>
+      </w:r>
+    </w:p>
+    <w:p>
+      <w:pPr>
+        <w:pStyle w:val="Bibliography"/>
+        <w:rPr>
+          <w:rFonts w:ascii="Calibri" w:hAnsi="Calibri" w:cs="Calibri"/>
+          <w:kern w:val="0"/>
+        </w:rPr>
+      </w:pPr>
+      <w:r>
+        <w:rPr>
+          <w:rFonts w:ascii="Calibri" w:hAnsi="Calibri" w:cs="Calibri"/>
+          <w:kern w:val="0"/>
+        </w:rPr>
+        <w:t>[2]</w:t>
+      </w:r>
+      <w:r>
+        <w:rPr>
+          <w:rFonts w:ascii="Calibri" w:hAnsi="Calibri" w:cs="Calibri"/>
+          <w:kern w:val="0"/>
+        </w:rPr>
+        <w:tab/>
+        <w:t xml:space="preserve">“The </w:t>
+      </w:r>
+      <w:proofErr w:type="gramStart"/>
+      <w:r>
+        <w:rPr>
+          <w:rFonts w:ascii="Calibri" w:hAnsi="Calibri" w:cs="Calibri"/>
+          <w:kern w:val="0"/>
+        </w:rPr>
+        <w:t>Standard :</w:t>
+      </w:r>
+      <w:proofErr w:type="gramEnd"/>
+      <w:r>
+        <w:rPr>
+          <w:rFonts w:ascii="Calibri" w:hAnsi="Calibri" w:cs="Calibri"/>
+          <w:kern w:val="0"/>
+        </w:rPr>
+        <w:t xml:space="preserve"> Standard C++.” Accessed: Nov. 24, 2024. [Online]. Available: https://isocpp.org/std/the-standard</w:t>
+      </w:r>
+    </w:p>
+    <w:p>
+      <w:pPr>
+        <w:pStyle w:val="Bibliography"/>
+        <w:rPr>
+          <w:rFonts w:ascii="Calibri" w:hAnsi="Calibri" w:cs="Calibri"/>
+          <w:kern w:val="0"/>
+        </w:rPr>
+      </w:pPr>
+      <w:r>
+        <w:rPr>
+          <w:rFonts w:ascii="Calibri" w:hAnsi="Calibri" w:cs="Calibri"/>
+          <w:kern w:val="0"/>
+        </w:rPr>
+        <w:t>[3]</w:t>
+      </w:r>
+      <w:r>
+        <w:rPr>
+          <w:rFonts w:ascii="Calibri" w:hAnsi="Calibri" w:cs="Calibri"/>
+          <w:kern w:val="0"/>
+        </w:rPr>
+        <w:tab/>
+        <w:t>“IEEE Standards Association,” IEEE Standards Association. Accessed: Dec. 03, 2024. [Online]. Available: https://standards.ieee.org/ieee/802.11n/3952/</w:t>
+      </w:r>
+    </w:p>
+    <w:p>
+      <w:pPr>
+        <w:pStyle w:val="Bibliography"/>
+        <w:rPr>
+          <w:rFonts w:ascii="Calibri" w:hAnsi="Calibri" w:cs="Calibri"/>
+          <w:kern w:val="0"/>
+        </w:rPr>
+      </w:pPr>
+      <w:r>
+        <w:rPr>
+          <w:rFonts w:ascii="Calibri" w:hAnsi="Calibri" w:cs="Calibri"/>
+          <w:kern w:val="0"/>
+        </w:rPr>
+        <w:t>[4]</w:t>
+      </w:r>
+      <w:r>
+        <w:rPr>
+          <w:rFonts w:ascii="Calibri" w:hAnsi="Calibri" w:cs="Calibri"/>
+          <w:kern w:val="0"/>
+        </w:rPr>
+        <w:tab/>
+        <w:t>“ESP32-S3-WROOM-</w:t>
+      </w:r>
+      <w:proofErr w:type="gramStart"/>
+      <w:r>
+        <w:rPr>
+          <w:rFonts w:ascii="Calibri" w:hAnsi="Calibri" w:cs="Calibri"/>
+          <w:kern w:val="0"/>
+        </w:rPr>
+        <w:t>1  ESP</w:t>
+      </w:r>
+      <w:proofErr w:type="gramEnd"/>
+      <w:r>
+        <w:rPr>
+          <w:rFonts w:ascii="Calibri" w:hAnsi="Calibri" w:cs="Calibri"/>
+          <w:kern w:val="0"/>
+        </w:rPr>
+        <w:t>32-S3-WROOM-1U  Datasheet Version 1.4.” Accessed: Dec. 03, 2024. [Online]. Available: https://www.espressif.com/sites/default/files/documentation/esp32-s3-wroom-1_wroom-1u_datasheet_en.pdf</w:t>
+      </w:r>
+    </w:p>
+    <w:p>
+      <w:pPr>
+        <w:pStyle w:val="Bibliography"/>
+        <w:rPr>
+          <w:rFonts w:ascii="Calibri" w:hAnsi="Calibri" w:cs="Calibri"/>
+          <w:kern w:val="0"/>
+        </w:rPr>
+      </w:pPr>
+      <w:r>
+        <w:rPr>
+          <w:rFonts w:ascii="Calibri" w:hAnsi="Calibri" w:cs="Calibri"/>
+          <w:kern w:val="0"/>
+        </w:rPr>
+        <w:t>[5]</w:t>
+      </w:r>
+      <w:r>
+        <w:rPr>
+          <w:rFonts w:ascii="Calibri" w:hAnsi="Calibri" w:cs="Calibri"/>
+          <w:kern w:val="0"/>
+        </w:rPr>
+        <w:tab/>
+        <w:t>“BNO08X Data Sheet.” 2023. Accessed: Dec. 03, 2024. [Online]. Available: https://www.mouser.com/datasheet/2/1480/BNO080_085_Datasheet-3196201.pdf</w:t>
+      </w:r>
+    </w:p>
+    <w:p>
+      <w:r>
+        <w:fldChar w:fldCharType="end"/>
+      </w:r>
+    </w:p>
     <w:sectPr>
       <w:pgSz w:w="12240" w:h="15840"/>
       <w:pgMar w:top="1440" w:right="1440" w:bottom="1440" w:left="1440" w:header="720" w:footer="720" w:gutter="0"/>
@@ -638,7 +892,6 @@
   <w:style w:type="character" w:default="1" w:styleId="DefaultParagraphFont">
     <w:name w:val="Default Paragraph Font"/>
     <w:uiPriority w:val="1"/>
-    <w:semiHidden/>
     <w:unhideWhenUsed/>
   </w:style>
   <w:style w:type="table" w:default="1" w:styleId="TableNormal">
@@ -974,6 +1227,21 @@
       <w:color w:val="605E5C"/>
       <w:shd w:val="clear" w:color="auto" w:fill="E1DFDD"/>
     </w:rPr>
+  </w:style>
+  <w:style w:type="paragraph" w:styleId="Bibliography">
+    <w:name w:val="Bibliography"/>
+    <w:basedOn w:val="Normal"/>
+    <w:next w:val="Normal"/>
+    <w:uiPriority w:val="37"/>
+    <w:unhideWhenUsed/>
+    <w:rsid w:val="0043323B"/>
+    <w:pPr>
+      <w:tabs>
+        <w:tab w:val="left" w:pos="384"/>
+      </w:tabs>
+      <w:spacing w:after="0" w:line="240" w:lineRule="auto"/>
+      <w:ind w:left="384" w:hanging="384"/>
+    </w:pPr>
   </w:style>
 </w:styles>
 </file>

</xml_diff>